<commit_message>
updatera rätta fel på olika klasser
</commit_message>
<xml_diff>
--- a/Filer/Redovisning rapport.docx
+++ b/Filer/Redovisning rapport.docx
@@ -15,11 +15,21 @@
         <w:t>Anna</w:t>
       </w:r>
       <w:r>
-        <w:t xml:space="preserve"> Ng</w:t>
-      </w:r>
-      <w:r>
-        <w:t>, Cam</w:t>
-      </w:r>
+        <w:t xml:space="preserve"> </w:t>
+      </w:r>
+      <w:proofErr w:type="spellStart"/>
+      <w:r>
+        <w:t>Ng</w:t>
+      </w:r>
+      <w:proofErr w:type="spellEnd"/>
+      <w:r>
+        <w:t xml:space="preserve">, </w:t>
+      </w:r>
+      <w:proofErr w:type="spellStart"/>
+      <w:r>
+        <w:t>Cam</w:t>
+      </w:r>
+      <w:proofErr w:type="spellEnd"/>
       <w:r>
         <w:t xml:space="preserve"> H</w:t>
       </w:r>
@@ -56,8 +66,13 @@
       </w:r>
     </w:p>
     <w:p>
-      <w:r>
-        <w:t>Cam: programmering och fördelning av arbetsuppgift till andra medlemmar</w:t>
+      <w:proofErr w:type="spellStart"/>
+      <w:r>
+        <w:t>Cam</w:t>
+      </w:r>
+      <w:proofErr w:type="spellEnd"/>
+      <w:r>
+        <w:t>: programmering och fördelning av arbetsuppgift till andra medlemmar</w:t>
       </w:r>
     </w:p>
     <w:p>
@@ -84,28 +99,58 @@
       </w:r>
     </w:p>
     <w:p>
-      <w:r>
-        <w:t>Anna:  Deltagit i alla gruppmöte</w:t>
-      </w:r>
-    </w:p>
-    <w:p>
-      <w:r>
-        <w:t>Cam:  Deltagit i alla gruppmöte</w:t>
-      </w:r>
-    </w:p>
-    <w:p>
-      <w:r>
-        <w:t>Hampus:  Deltagit i alla gruppmöte</w:t>
-      </w:r>
-    </w:p>
-    <w:p>
-      <w:r>
-        <w:t>Åsa:  Deltagit i alla gruppmöte</w:t>
-      </w:r>
-    </w:p>
-    <w:p>
-      <w:r>
-        <w:t>Hamid:  Deltagit i alla gruppmöte</w:t>
+      <w:proofErr w:type="gramStart"/>
+      <w:r>
+        <w:t>Anna:  Deltagit</w:t>
+      </w:r>
+      <w:proofErr w:type="gramEnd"/>
+      <w:r>
+        <w:t xml:space="preserve"> i alla gruppmöte</w:t>
+      </w:r>
+    </w:p>
+    <w:p>
+      <w:proofErr w:type="spellStart"/>
+      <w:proofErr w:type="gramStart"/>
+      <w:r>
+        <w:t>Cam</w:t>
+      </w:r>
+      <w:proofErr w:type="spellEnd"/>
+      <w:r>
+        <w:t>:  Deltagit</w:t>
+      </w:r>
+      <w:proofErr w:type="gramEnd"/>
+      <w:r>
+        <w:t xml:space="preserve"> i alla gruppmöte</w:t>
+      </w:r>
+    </w:p>
+    <w:p>
+      <w:proofErr w:type="gramStart"/>
+      <w:r>
+        <w:t>Hampus:  Deltagit</w:t>
+      </w:r>
+      <w:proofErr w:type="gramEnd"/>
+      <w:r>
+        <w:t xml:space="preserve"> i alla gruppmöte</w:t>
+      </w:r>
+    </w:p>
+    <w:p>
+      <w:proofErr w:type="gramStart"/>
+      <w:r>
+        <w:t>Åsa:  Deltagit</w:t>
+      </w:r>
+      <w:proofErr w:type="gramEnd"/>
+      <w:r>
+        <w:t xml:space="preserve"> i alla gruppmöte</w:t>
+      </w:r>
+    </w:p>
+    <w:p>
+      <w:proofErr w:type="gramStart"/>
+      <w:r>
+        <w:t>Hamid:  Deltagit</w:t>
+      </w:r>
+      <w:proofErr w:type="gramEnd"/>
+      <w:r>
+        <w:t xml:space="preserve"> i alla gruppmöte</w:t>
       </w:r>
     </w:p>
     <w:p>
@@ -124,7 +169,15 @@
         <w:t>: Ansvara</w:t>
       </w:r>
       <w:r>
-        <w:t xml:space="preserve"> för ta fram grafisk bilder på alla klasser och modeller</w:t>
+        <w:t xml:space="preserve"> för </w:t>
+      </w:r>
+      <w:proofErr w:type="gramStart"/>
+      <w:r>
+        <w:t>ta</w:t>
+      </w:r>
+      <w:proofErr w:type="gramEnd"/>
+      <w:r>
+        <w:t xml:space="preserve"> fram grafisk bilder på alla klasser och modeller</w:t>
       </w:r>
       <w:r>
         <w:t>, ansvar för kodning av validering</w:t>
@@ -132,7 +185,15 @@
     </w:p>
     <w:p>
       <w:r>
-        <w:t>funktion till GUI, design av Customer och Transaction klassen</w:t>
+        <w:t xml:space="preserve">funktion till GUI, design av </w:t>
+      </w:r>
+      <w:proofErr w:type="spellStart"/>
+      <w:r>
+        <w:t>Customer</w:t>
+      </w:r>
+      <w:proofErr w:type="spellEnd"/>
+      <w:r>
+        <w:t xml:space="preserve"> och Transaction klassen</w:t>
       </w:r>
       <w:r>
         <w:t xml:space="preserve"> och </w:t>
@@ -140,33 +201,80 @@
       <w:r>
         <w:t>(</w:t>
       </w:r>
-      <w:r>
-        <w:t>JUnit test av klassen</w:t>
-      </w:r>
-      <w:r>
-        <w:t>) ???</w:t>
+      <w:proofErr w:type="spellStart"/>
+      <w:r>
+        <w:t>JUnit</w:t>
+      </w:r>
+      <w:proofErr w:type="spellEnd"/>
+      <w:r>
+        <w:t xml:space="preserve"> test av </w:t>
+      </w:r>
+      <w:proofErr w:type="gramStart"/>
+      <w:r>
+        <w:t>klassen</w:t>
+      </w:r>
+      <w:r>
+        <w:t>) ?</w:t>
+      </w:r>
+      <w:proofErr w:type="gramEnd"/>
+      <w:r>
+        <w:t>??</w:t>
       </w:r>
     </w:p>
     <w:p/>
     <w:p>
+      <w:proofErr w:type="spellStart"/>
       <w:r>
         <w:t>Cam</w:t>
       </w:r>
-      <w:r>
-        <w:t xml:space="preserve">: Ansvarig för BankLogic och </w:t>
-      </w:r>
-      <w:r>
-        <w:t>Repository klassen</w:t>
-      </w:r>
-      <w:r>
-        <w:t xml:space="preserve"> och JUnit test av dessa klasser, design av databasen och skapa databasscript</w:t>
-      </w:r>
-      <w:r>
-        <w:t xml:space="preserve">, delaktig i design och kodning av GUI, </w:t>
+      <w:proofErr w:type="spellEnd"/>
+      <w:r>
+        <w:t xml:space="preserve">: Ansvarig för </w:t>
+      </w:r>
+      <w:proofErr w:type="spellStart"/>
+      <w:r>
+        <w:t>BankLogic</w:t>
+      </w:r>
+      <w:proofErr w:type="spellEnd"/>
+      <w:r>
+        <w:t xml:space="preserve"> och </w:t>
+      </w:r>
+      <w:proofErr w:type="spellStart"/>
+      <w:r>
+        <w:t>Repository</w:t>
+      </w:r>
+      <w:proofErr w:type="spellEnd"/>
+      <w:r>
+        <w:t xml:space="preserve"> klassen</w:t>
+      </w:r>
+      <w:r>
+        <w:t xml:space="preserve"> och </w:t>
+      </w:r>
+      <w:proofErr w:type="spellStart"/>
+      <w:r>
+        <w:t>JUnit</w:t>
+      </w:r>
+      <w:proofErr w:type="spellEnd"/>
+      <w:r>
+        <w:t xml:space="preserve"> test av dessa klasser, design av databasen och skapa </w:t>
+      </w:r>
+      <w:proofErr w:type="spellStart"/>
+      <w:r>
+        <w:t>databasscript</w:t>
+      </w:r>
+      <w:proofErr w:type="spellEnd"/>
+      <w:r>
+        <w:t>, delaktig i design och kodning av GUI,</w:t>
+      </w:r>
+      <w:r>
+        <w:t xml:space="preserve"> testa applikationen</w:t>
       </w:r>
       <w:r>
         <w:t xml:space="preserve"> </w:t>
       </w:r>
+      <w:r>
+        <w:t xml:space="preserve"> </w:t>
+      </w:r>
     </w:p>
     <w:p/>
     <w:p>
@@ -183,7 +291,18 @@
         <w:t xml:space="preserve"> </w:t>
       </w:r>
       <w:r>
-        <w:t xml:space="preserve">Java doc och JAR filen, testning av applikationen, </w:t>
+        <w:t xml:space="preserve">Java </w:t>
+      </w:r>
+      <w:proofErr w:type="spellStart"/>
+      <w:r>
+        <w:t>doc</w:t>
+      </w:r>
+      <w:proofErr w:type="spellEnd"/>
+      <w:r>
+        <w:t xml:space="preserve"> och JAR filen, test</w:t>
+      </w:r>
+      <w:r>
+        <w:t xml:space="preserve"> av applikationen, </w:t>
       </w:r>
       <w:r>
         <w:t>delaktig i design och kodning av GUI</w:t>
@@ -204,10 +323,26 @@
         <w:t>av</w:t>
       </w:r>
       <w:r>
-        <w:t xml:space="preserve"> Customer klassen</w:t>
-      </w:r>
-      <w:r>
-        <w:t xml:space="preserve"> och JUnit test av klassen</w:t>
+        <w:t xml:space="preserve"> </w:t>
+      </w:r>
+      <w:proofErr w:type="spellStart"/>
+      <w:r>
+        <w:t>Customer</w:t>
+      </w:r>
+      <w:proofErr w:type="spellEnd"/>
+      <w:r>
+        <w:t xml:space="preserve"> klassen</w:t>
+      </w:r>
+      <w:r>
+        <w:t xml:space="preserve"> och </w:t>
+      </w:r>
+      <w:proofErr w:type="spellStart"/>
+      <w:r>
+        <w:t>JUnit</w:t>
+      </w:r>
+      <w:proofErr w:type="spellEnd"/>
+      <w:r>
+        <w:t xml:space="preserve"> test av klassen</w:t>
       </w:r>
     </w:p>
     <w:p/>
@@ -216,24 +351,69 @@
         <w:t>Åsa: Ansvarig</w:t>
       </w:r>
       <w:r>
-        <w:t xml:space="preserve"> för design av klassen Account, SavingsAccount </w:t>
-      </w:r>
-      <w:r>
-        <w:t xml:space="preserve">och CreditAccount </w:t>
+        <w:t xml:space="preserve"> för design av klassen </w:t>
+      </w:r>
+      <w:proofErr w:type="spellStart"/>
+      <w:r>
+        <w:t>Account</w:t>
+      </w:r>
+      <w:proofErr w:type="spellEnd"/>
+      <w:r>
+        <w:t xml:space="preserve">, </w:t>
+      </w:r>
+      <w:proofErr w:type="spellStart"/>
+      <w:r>
+        <w:t>SavingsAccount</w:t>
+      </w:r>
+      <w:proofErr w:type="spellEnd"/>
+      <w:r>
+        <w:t xml:space="preserve"> </w:t>
+      </w:r>
+      <w:r>
+        <w:t xml:space="preserve">och </w:t>
+      </w:r>
+      <w:proofErr w:type="spellStart"/>
+      <w:r>
+        <w:t>CreditAccount</w:t>
+      </w:r>
+      <w:proofErr w:type="spellEnd"/>
+      <w:proofErr w:type="gramStart"/>
+      <w:r>
+        <w:t xml:space="preserve"> </w:t>
       </w:r>
       <w:r>
         <w:t>(</w:t>
       </w:r>
       <w:r>
-        <w:t>samt JUnit test</w:t>
-      </w:r>
+        <w:t xml:space="preserve">samt </w:t>
+      </w:r>
+      <w:proofErr w:type="spellStart"/>
+      <w:r>
+        <w:t>JUnit</w:t>
+      </w:r>
+      <w:proofErr w:type="spellEnd"/>
+      <w:r>
+        <w:t xml:space="preserve"> test</w:t>
+      </w:r>
+      <w:proofErr w:type="gramEnd"/>
     </w:p>
     <w:p>
       <w:r>
         <w:t>av dessa klasser</w:t>
       </w:r>
       <w:r>
-        <w:t>)???</w:t>
+        <w:t>)</w:t>
+      </w:r>
+      <w:proofErr w:type="gramStart"/>
+      <w:r>
+        <w:t>???</w:t>
+      </w:r>
+      <w:r>
+        <w:t>,</w:t>
+      </w:r>
+      <w:proofErr w:type="gramEnd"/>
+      <w:r>
+        <w:t xml:space="preserve"> testa applikationen</w:t>
       </w:r>
     </w:p>
     <w:p/>
@@ -267,16 +447,24 @@
     </w:p>
     <w:p>
       <w:r>
-        <w:t>Arbeta enlig S</w:t>
-      </w:r>
-      <w:r>
-        <w:t>crum och göra återkoppling på koden</w:t>
+        <w:t xml:space="preserve">Arbeta enlig </w:t>
+      </w:r>
+      <w:proofErr w:type="spellStart"/>
+      <w:r>
+        <w:t>S</w:t>
+      </w:r>
+      <w:r>
+        <w:t>crum</w:t>
+      </w:r>
+      <w:proofErr w:type="spellEnd"/>
+      <w:r>
+        <w:t xml:space="preserve"> och göra återkoppling på koden</w:t>
       </w:r>
       <w:r>
         <w:t xml:space="preserve">, varje </w:t>
       </w:r>
       <w:r>
-        <w:t>individ</w:t>
+        <w:t>medlem</w:t>
       </w:r>
       <w:r>
         <w:t xml:space="preserve"> </w:t>
@@ -291,6 +479,9 @@
         <w:t>programmerings</w:t>
       </w:r>
       <w:r>
+        <w:t xml:space="preserve">- </w:t>
+      </w:r>
+      <w:r>
         <w:t>uppgifter</w:t>
       </w:r>
       <w:r>
@@ -301,6 +492,9 @@
       </w:r>
       <w:r>
         <w:t>på egen hand.</w:t>
+      </w:r>
+      <w:r>
+        <w:t xml:space="preserve"> Sedan få varje medlem bestämma själv om dem vill samarbeta med andra.</w:t>
       </w:r>
     </w:p>
     <w:p>
@@ -313,17 +507,27 @@
     </w:p>
     <w:p>
       <w:r>
-        <w:t>Genom möte och mail kontakt</w:t>
+        <w:t xml:space="preserve">Genom möte och </w:t>
+      </w:r>
+      <w:proofErr w:type="spellStart"/>
+      <w:r>
+        <w:t>mail</w:t>
+      </w:r>
+      <w:proofErr w:type="spellEnd"/>
+      <w:r>
+        <w:t xml:space="preserve"> kontakt</w:t>
       </w:r>
     </w:p>
     <w:p>
       <w:pPr>
         <w:pStyle w:val="Rubrik1"/>
       </w:pPr>
+      <w:proofErr w:type="spellStart"/>
       <w:r>
         <w:lastRenderedPageBreak/>
         <w:t>Kravshantering</w:t>
       </w:r>
+      <w:proofErr w:type="spellEnd"/>
     </w:p>
     <w:p>
       <w:r>
@@ -336,6 +540,9 @@
         <w:t xml:space="preserve"> på pdf dokument</w:t>
       </w:r>
       <w:r>
+        <w:t>en</w:t>
+      </w:r>
+      <w:r>
         <w:t xml:space="preserve">. </w:t>
       </w:r>
       <w:r>
@@ -351,7 +558,15 @@
         <w:t xml:space="preserve"> in </w:t>
       </w:r>
       <w:r>
-        <w:t>i Github ä</w:t>
+        <w:t xml:space="preserve">i </w:t>
+      </w:r>
+      <w:proofErr w:type="spellStart"/>
+      <w:r>
+        <w:t>Github</w:t>
+      </w:r>
+      <w:proofErr w:type="spellEnd"/>
+      <w:r>
+        <w:t xml:space="preserve"> ä</w:t>
       </w:r>
       <w:r>
         <w:t>rende</w:t>
@@ -395,9 +610,11 @@
       <w:pPr>
         <w:pStyle w:val="Rubrik1"/>
       </w:pPr>
+      <w:proofErr w:type="spellStart"/>
       <w:r>
         <w:t>Versionhantering</w:t>
       </w:r>
+      <w:proofErr w:type="spellEnd"/>
     </w:p>
     <w:p>
       <w:r>
@@ -407,7 +624,15 @@
         <w:t>att alla har samma uppdatera ko</w:t>
       </w:r>
       <w:r>
-        <w:t>der sker genom Github.</w:t>
+        <w:t xml:space="preserve">der sker genom </w:t>
+      </w:r>
+      <w:proofErr w:type="spellStart"/>
+      <w:r>
+        <w:t>Github</w:t>
+      </w:r>
+      <w:proofErr w:type="spellEnd"/>
+      <w:r>
+        <w:t>.</w:t>
       </w:r>
     </w:p>
     <w:p>
@@ -415,8 +640,13 @@
         <w:pStyle w:val="Rubrik1"/>
       </w:pPr>
       <w:r>
-        <w:t>Lessons learned</w:t>
-      </w:r>
+        <w:t xml:space="preserve">Lessons </w:t>
+      </w:r>
+      <w:proofErr w:type="spellStart"/>
+      <w:r>
+        <w:t>learned</w:t>
+      </w:r>
+      <w:proofErr w:type="spellEnd"/>
     </w:p>
     <w:p>
       <w:r>

</xml_diff>

<commit_message>
mindre ändringar i redovisnings rapporten och i readme
</commit_message>
<xml_diff>
--- a/Filer/Redovisning rapport.docx
+++ b/Filer/Redovisning rapport.docx
@@ -1,6 +1,6 @@
 
 <file path=word/document.xml><?xml version="1.0" encoding="utf-8"?>
-<w:document xmlns:wpc="http://schemas.microsoft.com/office/word/2010/wordprocessingCanvas" xmlns:cx="http://schemas.microsoft.com/office/drawing/2014/chartex" xmlns:cx1="http://schemas.microsoft.com/office/drawing/2015/9/8/chartex" xmlns:mc="http://schemas.openxmlformats.org/markup-compatibility/2006" xmlns:o="urn:schemas-microsoft-com:office:office" xmlns:r="http://schemas.openxmlformats.org/officeDocument/2006/relationships" xmlns:m="http://schemas.openxmlformats.org/officeDocument/2006/math" xmlns:v="urn:schemas-microsoft-com:vml" xmlns:wp14="http://schemas.microsoft.com/office/word/2010/wordprocessingDrawing" xmlns:wp="http://schemas.openxmlformats.org/drawingml/2006/wordprocessingDrawing" xmlns:w10="urn:schemas-microsoft-com:office:word" xmlns:w="http://schemas.openxmlformats.org/wordprocessingml/2006/main" xmlns:w14="http://schemas.microsoft.com/office/word/2010/wordml" xmlns:w15="http://schemas.microsoft.com/office/word/2012/wordml" xmlns:w16se="http://schemas.microsoft.com/office/word/2015/wordml/symex" xmlns:wpg="http://schemas.microsoft.com/office/word/2010/wordprocessingGroup" xmlns:wpi="http://schemas.microsoft.com/office/word/2010/wordprocessingInk" xmlns:wne="http://schemas.microsoft.com/office/word/2006/wordml" xmlns:wps="http://schemas.microsoft.com/office/word/2010/wordprocessingShape" mc:Ignorable="w14 w15 w16se wp14">
+<w:document xmlns:wpc="http://schemas.microsoft.com/office/word/2010/wordprocessingCanvas" xmlns:mo="http://schemas.microsoft.com/office/mac/office/2008/main" xmlns:mc="http://schemas.openxmlformats.org/markup-compatibility/2006" xmlns:mv="urn:schemas-microsoft-com:mac:vml" xmlns:o="urn:schemas-microsoft-com:office:office" xmlns:r="http://schemas.openxmlformats.org/officeDocument/2006/relationships" xmlns:m="http://schemas.openxmlformats.org/officeDocument/2006/math" xmlns:v="urn:schemas-microsoft-com:vml" xmlns:wp14="http://schemas.microsoft.com/office/word/2010/wordprocessingDrawing" xmlns:wp="http://schemas.openxmlformats.org/drawingml/2006/wordprocessingDrawing" xmlns:w10="urn:schemas-microsoft-com:office:word" xmlns:w="http://schemas.openxmlformats.org/wordprocessingml/2006/main" xmlns:w14="http://schemas.microsoft.com/office/word/2010/wordml" xmlns:w15="http://schemas.microsoft.com/office/word/2012/wordml" xmlns:wpg="http://schemas.microsoft.com/office/word/2010/wordprocessingGroup" xmlns:wpi="http://schemas.microsoft.com/office/word/2010/wordprocessingInk" xmlns:wne="http://schemas.microsoft.com/office/word/2006/wordml" xmlns:wps="http://schemas.microsoft.com/office/word/2010/wordprocessingShape" mc:Ignorable="w14 w15 wp14">
   <w:body>
     <w:p>
       <w:pPr>
@@ -15,21 +15,11 @@
         <w:t>Anna</w:t>
       </w:r>
       <w:r>
-        <w:t xml:space="preserve"> </w:t>
-      </w:r>
-      <w:proofErr w:type="spellStart"/>
-      <w:r>
-        <w:t>Ng</w:t>
-      </w:r>
-      <w:proofErr w:type="spellEnd"/>
-      <w:r>
-        <w:t xml:space="preserve">, </w:t>
-      </w:r>
-      <w:proofErr w:type="spellStart"/>
-      <w:r>
-        <w:t>Cam</w:t>
-      </w:r>
-      <w:proofErr w:type="spellEnd"/>
+        <w:t xml:space="preserve"> N</w:t>
+      </w:r>
+      <w:r>
+        <w:t>, Cam</w:t>
+      </w:r>
       <w:r>
         <w:t xml:space="preserve"> H</w:t>
       </w:r>
@@ -72,13 +62,8 @@
       </w:r>
     </w:p>
     <w:p>
-      <w:proofErr w:type="spellStart"/>
-      <w:r>
-        <w:t>Cam</w:t>
-      </w:r>
-      <w:proofErr w:type="spellEnd"/>
-      <w:r>
-        <w:t>: programmering och fördelning av arbetsuppgift till andra medlemmar</w:t>
+      <w:r>
+        <w:t>Cam: programmering och fördelning av arbetsuppgift till andra medlemmar</w:t>
       </w:r>
     </w:p>
     <w:p>
@@ -110,13 +95,8 @@
       </w:r>
     </w:p>
     <w:p>
-      <w:proofErr w:type="spellStart"/>
-      <w:r>
-        <w:t>Cam</w:t>
-      </w:r>
-      <w:proofErr w:type="spellEnd"/>
-      <w:r>
-        <w:t>:  Deltagit i alla gruppmöte</w:t>
+      <w:r>
+        <w:t>Cam:  Deltagit i alla gruppmöte</w:t>
       </w:r>
     </w:p>
     <w:p>
@@ -153,69 +133,19 @@
         <w:t xml:space="preserve"> </w:t>
       </w:r>
       <w:r>
-        <w:t xml:space="preserve">Var ansvarig för att ta fram grafiska bilder på alla klasser och modeller, var även ansvarig för kodning av validering funktionerna för GUI, design av </w:t>
-      </w:r>
-      <w:proofErr w:type="spellStart"/>
-      <w:r>
-        <w:t>Customer</w:t>
-      </w:r>
-      <w:proofErr w:type="spellEnd"/>
-      <w:r>
-        <w:t xml:space="preserve"> och </w:t>
-      </w:r>
-      <w:proofErr w:type="spellStart"/>
-      <w:r>
-        <w:t>Transaction</w:t>
-      </w:r>
-      <w:proofErr w:type="spellEnd"/>
-      <w:r>
-        <w:t xml:space="preserve"> klassen samt </w:t>
-      </w:r>
-      <w:proofErr w:type="spellStart"/>
-      <w:r>
-        <w:t>JUnit</w:t>
-      </w:r>
-      <w:proofErr w:type="spellEnd"/>
-      <w:r>
-        <w:t xml:space="preserve"> test av klassen.</w:t>
+        <w:t>Var ansvarig för att ta fram grafiska bilder på alla klasser och modeller, var även ansvarig för kodning av validering funktionerna för GUI, design av Customer och Transaction klassen samt JUnit test av klassen.</w:t>
       </w:r>
     </w:p>
     <w:p/>
     <w:p>
-      <w:proofErr w:type="spellStart"/>
       <w:r>
         <w:t>Cam</w:t>
       </w:r>
-      <w:proofErr w:type="spellEnd"/>
       <w:r>
         <w:t xml:space="preserve">: </w:t>
       </w:r>
       <w:r>
-        <w:t xml:space="preserve">Var ansvarig för </w:t>
-      </w:r>
-      <w:proofErr w:type="spellStart"/>
-      <w:r>
-        <w:t>BankLogic</w:t>
-      </w:r>
-      <w:proofErr w:type="spellEnd"/>
-      <w:r>
-        <w:t xml:space="preserve"> och </w:t>
-      </w:r>
-      <w:proofErr w:type="spellStart"/>
-      <w:r>
-        <w:t>Repository</w:t>
-      </w:r>
-      <w:proofErr w:type="spellEnd"/>
-      <w:r>
-        <w:t xml:space="preserve"> klassen samt </w:t>
-      </w:r>
-      <w:proofErr w:type="spellStart"/>
-      <w:r>
-        <w:t>JUnit</w:t>
-      </w:r>
-      <w:proofErr w:type="spellEnd"/>
-      <w:r>
-        <w:t xml:space="preserve"> test av dessa klasser, skapade databasscripten, var delaktig i designen av kodningen till GUI samt testade applikationen. </w:t>
+        <w:t xml:space="preserve">Var ansvarig för BankLogic och Repository klassen samt JUnit test av dessa klasser, skapade databasscripten, var delaktig i designen av kodningen till GUI samt testade applikationen. </w:t>
       </w:r>
     </w:p>
     <w:p/>
@@ -224,69 +154,16 @@
         <w:t xml:space="preserve">Hampus: </w:t>
       </w:r>
       <w:r>
-        <w:t xml:space="preserve">Ansvarade för att generera Java dokumenten och JAR filen, testandet av applikationen samt delaktig i designen av kodning till </w:t>
-      </w:r>
-      <w:proofErr w:type="spellStart"/>
-      <w:r>
-        <w:t>GUI’n</w:t>
-      </w:r>
-      <w:proofErr w:type="spellEnd"/>
-      <w:r>
-        <w:t xml:space="preserve">, designen av </w:t>
-      </w:r>
-      <w:proofErr w:type="spellStart"/>
-      <w:r>
-        <w:t>Customer</w:t>
-      </w:r>
-      <w:proofErr w:type="spellEnd"/>
-      <w:r>
-        <w:t xml:space="preserve"> klassen samt </w:t>
-      </w:r>
-      <w:proofErr w:type="spellStart"/>
-      <w:r>
-        <w:t>JUnit</w:t>
-      </w:r>
-      <w:proofErr w:type="spellEnd"/>
-      <w:r>
-        <w:t xml:space="preserve"> test av klasserna.</w:t>
+        <w:t>Ansvarade för att generera Java dokumenten och JAR filen, testandet av applikationen samt delaktig i designen av kodning till GUI’n, designen av Customer klassen samt JUnit test av klasserna.</w:t>
       </w:r>
     </w:p>
     <w:p/>
     <w:p>
       <w:r>
-        <w:t xml:space="preserve">Åsa: Ansvarig för design av klassen </w:t>
-      </w:r>
-      <w:proofErr w:type="spellStart"/>
-      <w:r>
-        <w:t>Account</w:t>
-      </w:r>
-      <w:proofErr w:type="spellEnd"/>
-      <w:r>
-        <w:t xml:space="preserve">, </w:t>
-      </w:r>
-      <w:proofErr w:type="spellStart"/>
-      <w:r>
-        <w:t>SavingsAccount</w:t>
-      </w:r>
-      <w:proofErr w:type="spellEnd"/>
-      <w:r>
-        <w:t xml:space="preserve"> samt </w:t>
-      </w:r>
-      <w:proofErr w:type="spellStart"/>
-      <w:r>
-        <w:t>CreditAccount</w:t>
-      </w:r>
-      <w:proofErr w:type="spellEnd"/>
-      <w:r>
-        <w:t xml:space="preserve">, skapade även testklasserna till klasserna. Testade applikationen, satte även upp konto för </w:t>
-      </w:r>
-      <w:proofErr w:type="spellStart"/>
-      <w:r>
-        <w:t>GitHub</w:t>
-      </w:r>
-      <w:proofErr w:type="spellEnd"/>
-      <w:r>
-        <w:t>.</w:t>
+        <w:t>Åsa: Ansvarig för design av klassen Account, SavingsAccount samt CreditAccount, skapade även testklasserna till klasserna. Testade applikationen, satte även upp konto för GitHub.</w:t>
+      </w:r>
+      <w:r>
+        <w:t xml:space="preserve"> Redigerat i Javadoc.</w:t>
       </w:r>
     </w:p>
     <w:p/>
@@ -311,23 +188,7 @@
         <w:t>, delaktig i design av GUI</w:t>
       </w:r>
       <w:r>
-        <w:t xml:space="preserve">, ansvarig för </w:t>
-      </w:r>
-      <w:proofErr w:type="spellStart"/>
-      <w:r>
-        <w:t>SavingsAccount</w:t>
-      </w:r>
-      <w:proofErr w:type="spellEnd"/>
-      <w:r>
-        <w:t xml:space="preserve">, </w:t>
-      </w:r>
-      <w:proofErr w:type="spellStart"/>
-      <w:r>
-        <w:t>CustomerTest</w:t>
-      </w:r>
-      <w:proofErr w:type="spellEnd"/>
-      <w:r>
-        <w:t>, skötte resterande kodning som behövdes för att komplettera de större koderna, design av databas.</w:t>
+        <w:t>, ansvarig för SavingsAccount, CustomerTest, skötte resterande kodning som behövdes för att komplettera de större koderna, design av databas.</w:t>
       </w:r>
     </w:p>
     <w:p>
@@ -335,28 +196,19 @@
         <w:pStyle w:val="Rubrik1"/>
       </w:pPr>
       <w:r>
+        <w:lastRenderedPageBreak/>
         <w:t>Arbetsformer</w:t>
       </w:r>
     </w:p>
     <w:p>
       <w:r>
-        <w:t xml:space="preserve">Arbetat enligt </w:t>
-      </w:r>
-      <w:proofErr w:type="spellStart"/>
-      <w:r>
-        <w:t>Scrum</w:t>
-      </w:r>
-      <w:proofErr w:type="spellEnd"/>
+        <w:t>Arbetat enligt Scrum samt</w:t>
+      </w:r>
       <w:r>
         <w:t xml:space="preserve"> </w:t>
       </w:r>
-      <w:proofErr w:type="spellStart"/>
-      <w:r>
-        <w:t>samtgjorde</w:t>
-      </w:r>
-      <w:proofErr w:type="spellEnd"/>
-      <w:r>
-        <w:t xml:space="preserve"> återkoppling på koden. Varje medlem fick egna programmeringsuppgifter som de löste på egen hand. Sedan fick varje medlem bestämma själv om de ville samarbeta med andra.</w:t>
+      <w:r>
+        <w:t>gjorde återkoppling på koden. Varje medlem fick egna programmeringsuppgifter som de löste på egen hand. Sedan fick varje medlem bestämma själv om de ville samarbeta med andra.</w:t>
       </w:r>
     </w:p>
     <w:p>
@@ -374,18 +226,22 @@
     </w:p>
     <w:p>
       <w:r>
-        <w:t>Planerade möten samt mail kontakt.</w:t>
+        <w:t>Planerade möten samt mail</w:t>
+      </w:r>
+      <w:r>
+        <w:t>kontakt.</w:t>
       </w:r>
     </w:p>
     <w:p>
       <w:pPr>
         <w:pStyle w:val="Rubrik1"/>
       </w:pPr>
-      <w:proofErr w:type="spellStart"/>
-      <w:r>
-        <w:t>Kravshantering</w:t>
-      </w:r>
-      <w:proofErr w:type="spellEnd"/>
+      <w:r>
+        <w:t>Krav</w:t>
+      </w:r>
+      <w:r>
+        <w:t>hantering</w:t>
+      </w:r>
     </w:p>
     <w:p>
       <w:r>
@@ -395,7 +251,10 @@
         <w:t>kravlistan</w:t>
       </w:r>
       <w:r>
-        <w:t xml:space="preserve"> på pdf dokument</w:t>
+        <w:t xml:space="preserve"> på pdf-</w:t>
+      </w:r>
+      <w:r>
+        <w:t>dokument</w:t>
       </w:r>
       <w:r>
         <w:t>en</w:t>
@@ -407,6 +266,9 @@
         <w:t>Krav och vad som behövs göra</w:t>
       </w:r>
       <w:r>
+        <w:t>s</w:t>
+      </w:r>
+      <w:r>
         <w:t xml:space="preserve"> för att lösa </w:t>
       </w:r>
       <w:r>
@@ -416,19 +278,7 @@
         <w:t xml:space="preserve"> in </w:t>
       </w:r>
       <w:r>
-        <w:t xml:space="preserve">i </w:t>
-      </w:r>
-      <w:proofErr w:type="spellStart"/>
-      <w:r>
-        <w:t>Github</w:t>
-      </w:r>
-      <w:proofErr w:type="spellEnd"/>
-      <w:r>
-        <w:t xml:space="preserve"> </w:t>
-      </w:r>
-      <w:proofErr w:type="spellStart"/>
-      <w:r>
-        <w:t>ä</w:t>
+        <w:t>i Github ä</w:t>
       </w:r>
       <w:r>
         <w:t>rende</w:t>
@@ -437,11 +287,7 @@
         <w:t>s</w:t>
       </w:r>
       <w:r>
-        <w:t>hantering</w:t>
-      </w:r>
-      <w:proofErr w:type="spellEnd"/>
-      <w:r>
-        <w:t xml:space="preserve"> s</w:t>
+        <w:t>hantering s</w:t>
       </w:r>
       <w:r>
         <w:t>.</w:t>
@@ -472,60 +318,54 @@
         <w:t xml:space="preserve"> på olika delmoment</w:t>
       </w:r>
       <w:r>
-        <w:t>, den som vill tar de hand om bugghanteringen.</w:t>
+        <w:t>, den som vill tar hand om bugghanteringen.</w:t>
       </w:r>
     </w:p>
     <w:p>
       <w:pPr>
         <w:pStyle w:val="Rubrik1"/>
       </w:pPr>
-      <w:proofErr w:type="spellStart"/>
       <w:r>
         <w:t>Versionhantering</w:t>
       </w:r>
-      <w:proofErr w:type="spellEnd"/>
-    </w:p>
-    <w:p>
-      <w:r>
-        <w:t xml:space="preserve">Vi höll oss uppdaterade genom att pusha upp de nya koderna på </w:t>
-      </w:r>
-      <w:proofErr w:type="spellStart"/>
-      <w:r>
-        <w:t>GitHub</w:t>
-      </w:r>
-      <w:proofErr w:type="spellEnd"/>
-      <w:r>
-        <w:t>.</w:t>
+    </w:p>
+    <w:p>
+      <w:r>
+        <w:t>Vi höll oss uppdaterade genom att pusha upp de nya koderna på GitHub.</w:t>
       </w:r>
     </w:p>
     <w:p>
       <w:pPr>
         <w:pStyle w:val="Rubrik1"/>
       </w:pPr>
-      <w:proofErr w:type="spellStart"/>
-      <w:r>
-        <w:t>Lessons</w:t>
-      </w:r>
-      <w:proofErr w:type="spellEnd"/>
-      <w:r>
-        <w:t xml:space="preserve"> </w:t>
-      </w:r>
-      <w:proofErr w:type="spellStart"/>
-      <w:r>
-        <w:t>learned</w:t>
-      </w:r>
-      <w:proofErr w:type="spellEnd"/>
-    </w:p>
-    <w:p>
-      <w:r>
-        <w:t>Alla hade inte samma Java kompetens så det var inte lika lätt att kunna tilldela de svåra uppgifterna rättvist. Man ville även kunna tilldela uppgifterna på ett realistiskt sätt så att vi kunde bli färdiga inom tid med så få problem som möjligt.</w:t>
-      </w:r>
-    </w:p>
-    <w:p/>
-    <w:p>
+      <w:r>
+        <w:t>Lessons learned</w:t>
+      </w:r>
+    </w:p>
+    <w:p>
+      <w:r>
+        <w:t>Alla hade inte samma Java</w:t>
+      </w:r>
+      <w:r>
+        <w:t xml:space="preserve">kompetens så det var inte </w:t>
+      </w:r>
+      <w:r>
+        <w:t>så</w:t>
+      </w:r>
+      <w:r>
+        <w:t xml:space="preserve"> lätt att kunna tilldela de svåra uppgifterna rättvist. Man ville även kunna tilldela uppgifterna på ett realistiskt sätt så att vi kunde bli färdiga </w:t>
+      </w:r>
+      <w:r>
+        <w:t>i</w:t>
+      </w:r>
       <w:bookmarkStart w:id="0" w:name="_GoBack"/>
       <w:bookmarkEnd w:id="0"/>
-    </w:p>
+      <w:r>
+        <w:t xml:space="preserve"> tid med så få problem som möjligt.</w:t>
+      </w:r>
+    </w:p>
+    <w:p/>
+    <w:p/>
     <w:sectPr>
       <w:pgSz w:w="11906" w:h="16838"/>
       <w:pgMar w:top="1417" w:right="1417" w:bottom="1417" w:left="1417" w:header="708" w:footer="708" w:gutter="0"/>
@@ -537,7 +377,7 @@
 </file>
 
 <file path=word/styles.xml><?xml version="1.0" encoding="utf-8"?>
-<w:styles xmlns:mc="http://schemas.openxmlformats.org/markup-compatibility/2006" xmlns:r="http://schemas.openxmlformats.org/officeDocument/2006/relationships" xmlns:w="http://schemas.openxmlformats.org/wordprocessingml/2006/main" xmlns:w14="http://schemas.microsoft.com/office/word/2010/wordml" xmlns:w15="http://schemas.microsoft.com/office/word/2012/wordml" xmlns:w16se="http://schemas.microsoft.com/office/word/2015/wordml/symex" mc:Ignorable="w14 w15 w16se">
+<w:styles xmlns:mc="http://schemas.openxmlformats.org/markup-compatibility/2006" xmlns:r="http://schemas.openxmlformats.org/officeDocument/2006/relationships" xmlns:w="http://schemas.openxmlformats.org/wordprocessingml/2006/main" xmlns:w14="http://schemas.microsoft.com/office/word/2010/wordml" xmlns:w15="http://schemas.microsoft.com/office/word/2012/wordml" mc:Ignorable="w14 w15">
   <w:docDefaults>
     <w:rPrDefault>
       <w:rPr>
@@ -553,7 +393,7 @@
       </w:pPr>
     </w:pPrDefault>
   </w:docDefaults>
-  <w:latentStyles w:defLockedState="0" w:defUIPriority="99" w:defSemiHidden="0" w:defUnhideWhenUsed="0" w:defQFormat="0" w:count="371">
+  <w:latentStyles w:defLockedState="0" w:defUIPriority="99" w:defSemiHidden="0" w:defUnhideWhenUsed="0" w:defQFormat="0" w:count="380">
     <w:lsdException w:name="Normal" w:uiPriority="0" w:qFormat="1"/>
     <w:lsdException w:name="heading 1" w:uiPriority="9" w:qFormat="1"/>
     <w:lsdException w:name="heading 2" w:semiHidden="1" w:uiPriority="9" w:unhideWhenUsed="1" w:qFormat="1"/>

</xml_diff>